<commit_message>
26/06/2021 - Change resume details
</commit_message>
<xml_diff>
--- a/public/resource/nina-resume-UK.docx
+++ b/public/resource/nina-resume-UK.docx
@@ -39,6 +39,14 @@
           <w:szCs w:val="21"/>
         </w:rPr>
         <w:t>No.24, Jalan SS19/5F 47500, Subang Jaya Selangor</w:t>
+      </w:r>
+      <w:r>
+        <w:rPr>
+          <w:rFonts w:cstheme="minorHAnsi"/>
+          <w:sz w:val="21"/>
+          <w:szCs w:val="21"/>
+        </w:rPr>
+        <w:t>, Malaysia</w:t>
       </w:r>
     </w:p>
     <w:p>
@@ -200,7 +208,7 @@
           <w:sz w:val="21"/>
           <w:szCs w:val="21"/>
         </w:rPr>
-        <w:t>student</w:t>
+        <w:t>person</w:t>
       </w:r>
       <w:r>
         <w:rPr>
@@ -524,7 +532,7 @@
           <w:sz w:val="21"/>
           <w:szCs w:val="21"/>
         </w:rPr>
-        <w:t xml:space="preserve">Expected Grade: </w:t>
+        <w:t xml:space="preserve">Grade: </w:t>
       </w:r>
       <w:r>
         <w:rPr>
@@ -1080,13 +1088,23 @@
         </w:rPr>
         <w:t>(</w:t>
       </w:r>
-      <w:r>
-        <w:rPr>
-          <w:rFonts w:cstheme="minorHAnsi"/>
-          <w:sz w:val="21"/>
-          <w:szCs w:val="21"/>
-        </w:rPr>
-        <w:t xml:space="preserve">using </w:t>
+      <w:proofErr w:type="gramStart"/>
+      <w:r>
+        <w:rPr>
+          <w:rFonts w:cstheme="minorHAnsi"/>
+          <w:sz w:val="21"/>
+          <w:szCs w:val="21"/>
+        </w:rPr>
+        <w:t>using</w:t>
+      </w:r>
+      <w:proofErr w:type="gramEnd"/>
+      <w:r>
+        <w:rPr>
+          <w:rFonts w:cstheme="minorHAnsi"/>
+          <w:sz w:val="21"/>
+          <w:szCs w:val="21"/>
+        </w:rPr>
+        <w:t xml:space="preserve"> </w:t>
       </w:r>
       <w:r>
         <w:rPr>
@@ -1364,7 +1382,7 @@
         <w:jc w:val="both"/>
         <w:rPr>
           <w:rFonts w:cstheme="minorHAnsi"/>
-          <w:b/>
+          <w:i/>
           <w:sz w:val="21"/>
           <w:szCs w:val="21"/>
           <w:u w:val="single"/>
@@ -1569,6 +1587,7 @@
         </w:rPr>
         <w:t>Web Application Development (</w:t>
       </w:r>
+      <w:proofErr w:type="spellStart"/>
       <w:r>
         <w:rPr>
           <w:rFonts w:cstheme="minorHAnsi"/>
@@ -1578,6 +1597,7 @@
         </w:rPr>
         <w:t>Javascript</w:t>
       </w:r>
+      <w:proofErr w:type="spellEnd"/>
       <w:r>
         <w:rPr>
           <w:rFonts w:cstheme="minorHAnsi"/>
@@ -2592,27 +2612,7 @@
           <w:szCs w:val="21"/>
           <w:u w:val="single"/>
         </w:rPr>
-        <w:t xml:space="preserve">JUNIOR </w:t>
-      </w:r>
-      <w:r>
-        <w:rPr>
-          <w:rFonts w:cstheme="minorHAnsi"/>
-          <w:b/>
-          <w:sz w:val="21"/>
-          <w:szCs w:val="21"/>
-          <w:u w:val="single"/>
-        </w:rPr>
-        <w:t>FRONTEND</w:t>
-      </w:r>
-      <w:r>
-        <w:rPr>
-          <w:rFonts w:cstheme="minorHAnsi"/>
-          <w:b/>
-          <w:sz w:val="21"/>
-          <w:szCs w:val="21"/>
-          <w:u w:val="single"/>
-        </w:rPr>
-        <w:t xml:space="preserve"> DEVELOPER</w:t>
+        <w:t>JUNIOR FRONTEND DEVELOPER</w:t>
       </w:r>
       <w:r>
         <w:rPr>
@@ -2750,19 +2750,7 @@
         <w:rPr>
           <w:rFonts w:cstheme="minorHAnsi"/>
         </w:rPr>
-        <w:t>junior position following my Masters completion</w:t>
-      </w:r>
-      <w:r>
-        <w:rPr>
-          <w:rFonts w:cstheme="minorHAnsi"/>
-        </w:rPr>
-        <w:t xml:space="preserve">. </w:t>
-      </w:r>
-      <w:r>
-        <w:rPr>
-          <w:rFonts w:cstheme="minorHAnsi"/>
-        </w:rPr>
-        <w:t>Responsibilities include:</w:t>
+        <w:t>junior position following my Masters completion. Responsibilities include:</w:t>
       </w:r>
     </w:p>
     <w:p>
@@ -2842,13 +2830,7 @@
         <w:rPr>
           <w:rFonts w:cstheme="minorHAnsi"/>
         </w:rPr>
-        <w:t xml:space="preserve"> single codebase (</w:t>
-      </w:r>
-      <w:r>
-        <w:rPr>
-          <w:rFonts w:cstheme="minorHAnsi"/>
-        </w:rPr>
-        <w:t xml:space="preserve">Example applications worked on include </w:t>
+        <w:t xml:space="preserve"> single codebase (Example applications worked on include </w:t>
       </w:r>
       <w:r>
         <w:rPr>
@@ -2901,6 +2883,7 @@
         </w:rPr>
         <w:t xml:space="preserve">Report issues found in </w:t>
       </w:r>
+      <w:proofErr w:type="spellStart"/>
       <w:r>
         <w:rPr>
           <w:rFonts w:cstheme="minorHAnsi"/>
@@ -2909,6 +2892,7 @@
         </w:rPr>
         <w:t>YouTrack</w:t>
       </w:r>
+      <w:proofErr w:type="spellEnd"/>
       <w:r>
         <w:rPr>
           <w:rFonts w:cstheme="minorHAnsi"/>
@@ -2934,31 +2918,7 @@
         <w:rPr>
           <w:rFonts w:cstheme="minorHAnsi"/>
         </w:rPr>
-        <w:t>Commi</w:t>
-      </w:r>
-      <w:r>
-        <w:rPr>
-          <w:rFonts w:cstheme="minorHAnsi"/>
-        </w:rPr>
-        <w:t>t</w:t>
-      </w:r>
-      <w:r>
-        <w:rPr>
-          <w:rFonts w:cstheme="minorHAnsi"/>
-        </w:rPr>
-        <w:t xml:space="preserve"> code</w:t>
-      </w:r>
-      <w:r>
-        <w:rPr>
-          <w:rFonts w:cstheme="minorHAnsi"/>
-        </w:rPr>
-        <w:t xml:space="preserve"> changes</w:t>
-      </w:r>
-      <w:r>
-        <w:rPr>
-          <w:rFonts w:cstheme="minorHAnsi"/>
-        </w:rPr>
-        <w:t xml:space="preserve"> to </w:t>
+        <w:t xml:space="preserve">Commit code changes to </w:t>
       </w:r>
       <w:r>
         <w:rPr>
@@ -2974,13 +2934,23 @@
         </w:rPr>
         <w:t xml:space="preserve"> via </w:t>
       </w:r>
+      <w:proofErr w:type="spellStart"/>
       <w:r>
         <w:rPr>
           <w:rFonts w:cstheme="minorHAnsi"/>
           <w:b/>
           <w:bCs/>
         </w:rPr>
-        <w:t>Sourcetree (Git GUI)</w:t>
+        <w:t>Sourcetree</w:t>
+      </w:r>
+      <w:proofErr w:type="spellEnd"/>
+      <w:r>
+        <w:rPr>
+          <w:rFonts w:cstheme="minorHAnsi"/>
+          <w:b/>
+          <w:bCs/>
+        </w:rPr>
+        <w:t xml:space="preserve"> (Git GUI)</w:t>
       </w:r>
     </w:p>
     <w:p>
@@ -3516,7 +3486,21 @@
         <w:rPr>
           <w:rFonts w:cstheme="minorHAnsi"/>
         </w:rPr>
-        <w:t xml:space="preserve"> (e.g: </w:t>
+        <w:t xml:space="preserve"> (</w:t>
+      </w:r>
+      <w:proofErr w:type="spellStart"/>
+      <w:r>
+        <w:rPr>
+          <w:rFonts w:cstheme="minorHAnsi"/>
+        </w:rPr>
+        <w:t>e.g</w:t>
+      </w:r>
+      <w:proofErr w:type="spellEnd"/>
+      <w:r>
+        <w:rPr>
+          <w:rFonts w:cstheme="minorHAnsi"/>
+        </w:rPr>
+        <w:t xml:space="preserve">: </w:t>
       </w:r>
       <w:r>
         <w:rPr>
@@ -3571,6 +3555,7 @@
         </w:rPr>
         <w:t xml:space="preserve">, and </w:t>
       </w:r>
+      <w:proofErr w:type="spellStart"/>
       <w:r>
         <w:rPr>
           <w:rFonts w:cstheme="minorHAnsi"/>
@@ -3579,6 +3564,7 @@
         </w:rPr>
         <w:t>Vicsys</w:t>
       </w:r>
+      <w:proofErr w:type="spellEnd"/>
     </w:p>
     <w:p>
       <w:pPr>
@@ -3666,7 +3652,25 @@
           <w:sz w:val="21"/>
           <w:szCs w:val="21"/>
         </w:rPr>
-        <w:t>Increase my confidence in speaking (e.g: lead a meeting when IT Manager is not present).</w:t>
+        <w:t>Increase my confidence in speaking (</w:t>
+      </w:r>
+      <w:proofErr w:type="spellStart"/>
+      <w:r>
+        <w:rPr>
+          <w:rFonts w:cstheme="minorHAnsi"/>
+          <w:sz w:val="21"/>
+          <w:szCs w:val="21"/>
+        </w:rPr>
+        <w:t>e.g</w:t>
+      </w:r>
+      <w:proofErr w:type="spellEnd"/>
+      <w:r>
+        <w:rPr>
+          <w:rFonts w:cstheme="minorHAnsi"/>
+          <w:sz w:val="21"/>
+          <w:szCs w:val="21"/>
+        </w:rPr>
+        <w:t>: lead a meeting when IT Manager is not present).</w:t>
       </w:r>
     </w:p>
     <w:p>
@@ -4616,7 +4620,25 @@
           <w:color w:val="000000"/>
           <w:lang w:val="en-GB" w:eastAsia="en-GB"/>
         </w:rPr>
-        <w:t>1850 Sheepbridge Lane</w:t>
+        <w:t xml:space="preserve">1850 </w:t>
+      </w:r>
+      <w:proofErr w:type="spellStart"/>
+      <w:r>
+        <w:rPr>
+          <w:rFonts w:ascii="Arial" w:eastAsia="Times New Roman" w:hAnsi="Arial" w:cs="Arial"/>
+          <w:color w:val="000000"/>
+          <w:lang w:val="en-GB" w:eastAsia="en-GB"/>
+        </w:rPr>
+        <w:t>Sheepbridge</w:t>
+      </w:r>
+      <w:proofErr w:type="spellEnd"/>
+      <w:r>
+        <w:rPr>
+          <w:rFonts w:ascii="Arial" w:eastAsia="Times New Roman" w:hAnsi="Arial" w:cs="Arial"/>
+          <w:color w:val="000000"/>
+          <w:lang w:val="en-GB" w:eastAsia="en-GB"/>
+        </w:rPr>
+        <w:t xml:space="preserve"> Lane</w:t>
       </w:r>
     </w:p>
     <w:p>

</xml_diff>